<commit_message>
Research Assistant - Mechanical Engineer
</commit_message>
<xml_diff>
--- a/assets/resume/CV_Adam_20231205.docx
+++ b/assets/resume/CV_Adam_20231205.docx
@@ -1879,15 +1879,16 @@
           <w:sz w:val="20"/>
           <w:szCs w:val="20"/>
         </w:rPr>
-        <w:t>Data Scientist</w:t>
-      </w:r>
+        <w:t xml:space="preserve">Data </w:t>
+      </w:r>
+      <w:proofErr w:type="gramStart"/>
       <w:r>
         <w:rPr>
           <w:position w:val="2"/>
           <w:sz w:val="20"/>
           <w:szCs w:val="20"/>
         </w:rPr>
-        <w:t xml:space="preserve"> </w:t>
+        <w:t>Scientist</w:t>
       </w:r>
       <w:r>
         <w:rPr>
@@ -1899,12 +1900,21 @@
       </w:r>
       <w:r>
         <w:rPr>
+          <w:position w:val="2"/>
+          <w:sz w:val="20"/>
+          <w:szCs w:val="20"/>
+        </w:rPr>
+        <w:t xml:space="preserve"> </w:t>
+      </w:r>
+      <w:r>
+        <w:rPr>
           <w:position w:val="4"/>
           <w:sz w:val="20"/>
           <w:szCs w:val="20"/>
         </w:rPr>
         <w:t>|</w:t>
       </w:r>
+      <w:proofErr w:type="gramEnd"/>
       <w:r>
         <w:rPr>
           <w:sz w:val="20"/>
@@ -2275,7 +2285,21 @@
         <w:rPr>
           <w:sz w:val="18"/>
         </w:rPr>
-        <w:t>Bridged multiple database APIs to feed a data lake, and implemented advanced data parsing techniques using Python.</w:t>
+        <w:t xml:space="preserve">Bridged multiple database APIs to feed a data </w:t>
+      </w:r>
+      <w:proofErr w:type="gramStart"/>
+      <w:r>
+        <w:rPr>
+          <w:sz w:val="18"/>
+        </w:rPr>
+        <w:t>lake, and</w:t>
+      </w:r>
+      <w:proofErr w:type="gramEnd"/>
+      <w:r>
+        <w:rPr>
+          <w:sz w:val="18"/>
+        </w:rPr>
+        <w:t xml:space="preserve"> implemented advanced data parsing techniques using Python.</w:t>
       </w:r>
     </w:p>
     <w:p>
@@ -2513,18 +2537,20 @@
           <w:sz w:val="20"/>
           <w:szCs w:val="20"/>
         </w:rPr>
-        <w:t>Research Assistant</w:t>
-      </w:r>
+        <w:t xml:space="preserve">Mechanical </w:t>
+      </w:r>
+      <w:proofErr w:type="gramStart"/>
       <w:r>
         <w:rPr>
           <w:position w:val="2"/>
           <w:sz w:val="20"/>
           <w:szCs w:val="20"/>
         </w:rPr>
-        <w:t xml:space="preserve"> </w:t>
-      </w:r>
-      <w:r>
-        <w:rPr>
+        <w:t>Engineer</w:t>
+      </w:r>
+      <w:r>
+        <w:rPr>
+          <w:position w:val="2"/>
           <w:sz w:val="20"/>
           <w:szCs w:val="20"/>
         </w:rPr>
@@ -2532,12 +2558,20 @@
       </w:r>
       <w:r>
         <w:rPr>
+          <w:sz w:val="20"/>
+          <w:szCs w:val="20"/>
+        </w:rPr>
+        <w:t xml:space="preserve"> </w:t>
+      </w:r>
+      <w:r>
+        <w:rPr>
           <w:position w:val="4"/>
           <w:sz w:val="20"/>
           <w:szCs w:val="20"/>
         </w:rPr>
         <w:t>|</w:t>
       </w:r>
+      <w:proofErr w:type="gramEnd"/>
       <w:r>
         <w:rPr>
           <w:position w:val="4"/>
@@ -2862,18 +2896,20 @@
           <w:sz w:val="20"/>
           <w:szCs w:val="20"/>
         </w:rPr>
-        <w:t>Research Assistant</w:t>
-      </w:r>
+        <w:t xml:space="preserve">Mechanical </w:t>
+      </w:r>
+      <w:proofErr w:type="gramStart"/>
       <w:r>
         <w:rPr>
           <w:position w:val="2"/>
           <w:sz w:val="20"/>
           <w:szCs w:val="20"/>
         </w:rPr>
-        <w:t xml:space="preserve"> </w:t>
-      </w:r>
-      <w:r>
-        <w:rPr>
+        <w:t>Engineer</w:t>
+      </w:r>
+      <w:r>
+        <w:rPr>
+          <w:position w:val="2"/>
           <w:sz w:val="20"/>
           <w:szCs w:val="20"/>
         </w:rPr>
@@ -2881,12 +2917,20 @@
       </w:r>
       <w:r>
         <w:rPr>
+          <w:sz w:val="20"/>
+          <w:szCs w:val="20"/>
+        </w:rPr>
+        <w:t xml:space="preserve"> </w:t>
+      </w:r>
+      <w:r>
+        <w:rPr>
           <w:position w:val="4"/>
           <w:sz w:val="20"/>
           <w:szCs w:val="20"/>
         </w:rPr>
         <w:t>|</w:t>
       </w:r>
+      <w:proofErr w:type="gramEnd"/>
       <w:r>
         <w:rPr>
           <w:sz w:val="20"/>
@@ -4023,7 +4067,25 @@
           <w:i/>
           <w:sz w:val="18"/>
         </w:rPr>
-        <w:t>, Multi-criteria decision making, TOPSIS, WSM, AHP</w:t>
+        <w:t xml:space="preserve">, </w:t>
+      </w:r>
+      <w:proofErr w:type="gramStart"/>
+      <w:r>
+        <w:rPr>
+          <w:b/>
+          <w:i/>
+          <w:sz w:val="18"/>
+        </w:rPr>
+        <w:t>Multi-criteria decision</w:t>
+      </w:r>
+      <w:proofErr w:type="gramEnd"/>
+      <w:r>
+        <w:rPr>
+          <w:b/>
+          <w:i/>
+          <w:sz w:val="18"/>
+        </w:rPr>
+        <w:t xml:space="preserve"> making, TOPSIS, WSM, AHP</w:t>
       </w:r>
     </w:p>
     <w:p>
@@ -4185,8 +4247,18 @@
           <w:i/>
           <w:sz w:val="18"/>
         </w:rPr>
-        <w:t>NumPy, Pandas, Matplotlib, Scikit-learn, Energy market value</w:t>
-      </w:r>
+        <w:t xml:space="preserve">NumPy, Pandas, Matplotlib, Scikit-learn, Energy market </w:t>
+      </w:r>
+      <w:proofErr w:type="gramStart"/>
+      <w:r>
+        <w:rPr>
+          <w:b/>
+          <w:i/>
+          <w:sz w:val="18"/>
+        </w:rPr>
+        <w:t>value</w:t>
+      </w:r>
+      <w:proofErr w:type="gramEnd"/>
     </w:p>
     <w:p>
       <w:pPr>
@@ -4240,14 +4312,14 @@
         <v:path o:extrusionok="f" gradientshapeok="t" o:connecttype="rect"/>
         <o:lock v:ext="edit" aspectratio="t"/>
       </v:shapetype>
-      <v:shape id="_x0000_i1112" type="#_x0000_t75" alt="Briefcase" style="width:9.1pt;height:9.1pt;visibility:visible" o:gfxdata="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" o:bullet="t">
+      <v:shape id="_x0000_i1110" type="#_x0000_t75" alt="Briefcase" style="width:9.1pt;height:9.1pt;visibility:visible" o:gfxdata="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" o:bullet="t">
         <v:imagedata r:id="rId1" o:title=""/>
       </v:shape>
     </w:pict>
   </w:numPicBullet>
   <w:numPicBullet w:numPicBulletId="1">
     <w:pict>
-      <v:shape id="_x0000_i1113" type="#_x0000_t75" alt="Graduation cap" style="width:13.15pt;height:9.1pt;visibility:visible" o:gfxdata="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" o:bullet="t">
+      <v:shape id="_x0000_i1111" type="#_x0000_t75" alt="Graduation cap" style="width:13.15pt;height:9.1pt;visibility:visible" o:gfxdata="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" o:bullet="t">
         <v:imagedata r:id="rId2" o:title="" croptop="-13609f" cropbottom="-13609f"/>
       </v:shape>
     </w:pict>

</xml_diff>